<commit_message>
added temple and forest enemy concepts
</commit_message>
<xml_diff>
--- a/Planning/ConceptingTODOLIST.docx
+++ b/Planning/ConceptingTODOLIST.docx
@@ -200,12 +200,20 @@
         <w:rPr>
           <w:rFonts w:ascii="Calibri" w:eastAsia="Calibri" w:hAnsi="Calibri" w:cs="Calibri"/>
         </w:rPr>
-        <w:t xml:space="preserve">-All main areas and the goals in that </w:t>
+        <w:t>-</w:t>
+      </w:r>
+      <w:r>
+        <w:rPr>
+          <w:rFonts w:ascii="Calibri" w:eastAsia="Calibri" w:hAnsi="Calibri" w:cs="Calibri"/>
+          <w:color w:val="00B050"/>
+        </w:rPr>
+        <w:t xml:space="preserve">All main areas and the goals in that </w:t>
       </w:r>
       <w:proofErr w:type="gramStart"/>
       <w:r>
         <w:rPr>
           <w:rFonts w:ascii="Calibri" w:eastAsia="Calibri" w:hAnsi="Calibri" w:cs="Calibri"/>
+          <w:color w:val="00B050"/>
         </w:rPr>
         <w:t>Area(</w:t>
       </w:r>
@@ -213,6 +221,7 @@
       <w:r>
         <w:rPr>
           <w:rFonts w:ascii="Calibri" w:eastAsia="Calibri" w:hAnsi="Calibri" w:cs="Calibri"/>
+          <w:color w:val="00B050"/>
         </w:rPr>
         <w:t>finding weapon, defeating boss)</w:t>
       </w:r>
@@ -229,51 +238,6 @@
           <w:rFonts w:ascii="Calibri" w:eastAsia="Calibri" w:hAnsi="Calibri" w:cs="Calibri"/>
         </w:rPr>
         <w:t>-Types of collectable items</w:t>
-      </w:r>
-    </w:p>
-    <w:p>
-      <w:pPr>
-        <w:spacing w:after="200" w:line="276" w:lineRule="auto"/>
-        <w:rPr>
-          <w:rFonts w:ascii="Calibri" w:eastAsia="Calibri" w:hAnsi="Calibri" w:cs="Calibri"/>
-        </w:rPr>
-      </w:pPr>
-      <w:r>
-        <w:rPr>
-          <w:rFonts w:ascii="Calibri" w:eastAsia="Calibri" w:hAnsi="Calibri" w:cs="Calibri"/>
-        </w:rPr>
-        <w:t xml:space="preserve">-All weapons and their stats </w:t>
-      </w:r>
-    </w:p>
-    <w:p>
-      <w:pPr>
-        <w:spacing w:after="200" w:line="276" w:lineRule="auto"/>
-        <w:rPr>
-          <w:rFonts w:ascii="Calibri" w:eastAsia="Calibri" w:hAnsi="Calibri" w:cs="Calibri"/>
-        </w:rPr>
-      </w:pPr>
-      <w:r>
-        <w:rPr>
-          <w:rFonts w:ascii="Calibri" w:eastAsia="Calibri" w:hAnsi="Calibri" w:cs="Calibri"/>
-          <w:color w:val="004DBB"/>
-        </w:rPr>
-        <w:t>-</w:t>
-      </w:r>
-      <w:proofErr w:type="gramStart"/>
-      <w:r>
-        <w:rPr>
-          <w:rFonts w:ascii="Calibri" w:eastAsia="Calibri" w:hAnsi="Calibri" w:cs="Calibri"/>
-          <w:color w:val="004DBB"/>
-        </w:rPr>
-        <w:t>World(</w:t>
-      </w:r>
-      <w:proofErr w:type="gramEnd"/>
-      <w:r>
-        <w:rPr>
-          <w:rFonts w:ascii="Calibri" w:eastAsia="Calibri" w:hAnsi="Calibri" w:cs="Calibri"/>
-          <w:color w:val="004DBB"/>
-        </w:rPr>
-        <w:t>map)</w:t>
       </w:r>
       <w:bookmarkStart w:id="0" w:name="_GoBack"/>
       <w:bookmarkEnd w:id="0"/>
@@ -289,6 +253,51 @@
         <w:rPr>
           <w:rFonts w:ascii="Calibri" w:eastAsia="Calibri" w:hAnsi="Calibri" w:cs="Calibri"/>
         </w:rPr>
+        <w:t xml:space="preserve">-All weapons and their stats </w:t>
+      </w:r>
+    </w:p>
+    <w:p>
+      <w:pPr>
+        <w:spacing w:after="200" w:line="276" w:lineRule="auto"/>
+        <w:rPr>
+          <w:rFonts w:ascii="Calibri" w:eastAsia="Calibri" w:hAnsi="Calibri" w:cs="Calibri"/>
+        </w:rPr>
+      </w:pPr>
+      <w:r>
+        <w:rPr>
+          <w:rFonts w:ascii="Calibri" w:eastAsia="Calibri" w:hAnsi="Calibri" w:cs="Calibri"/>
+          <w:color w:val="004DBB"/>
+        </w:rPr>
+        <w:t>-</w:t>
+      </w:r>
+      <w:proofErr w:type="gramStart"/>
+      <w:r>
+        <w:rPr>
+          <w:rFonts w:ascii="Calibri" w:eastAsia="Calibri" w:hAnsi="Calibri" w:cs="Calibri"/>
+          <w:color w:val="004DBB"/>
+        </w:rPr>
+        <w:t>World(</w:t>
+      </w:r>
+      <w:proofErr w:type="gramEnd"/>
+      <w:r>
+        <w:rPr>
+          <w:rFonts w:ascii="Calibri" w:eastAsia="Calibri" w:hAnsi="Calibri" w:cs="Calibri"/>
+          <w:color w:val="004DBB"/>
+        </w:rPr>
+        <w:t>map)</w:t>
+      </w:r>
+    </w:p>
+    <w:p>
+      <w:pPr>
+        <w:spacing w:after="200" w:line="276" w:lineRule="auto"/>
+        <w:rPr>
+          <w:rFonts w:ascii="Calibri" w:eastAsia="Calibri" w:hAnsi="Calibri" w:cs="Calibri"/>
+        </w:rPr>
+      </w:pPr>
+      <w:r>
+        <w:rPr>
+          <w:rFonts w:ascii="Calibri" w:eastAsia="Calibri" w:hAnsi="Calibri" w:cs="Calibri"/>
+        </w:rPr>
         <w:t>-Extra assets for world/areas</w:t>
       </w:r>
     </w:p>
@@ -368,13 +377,7 @@
         <w:rPr>
           <w:rFonts w:ascii="Calibri" w:eastAsia="Calibri" w:hAnsi="Calibri" w:cs="Calibri"/>
         </w:rPr>
-        <w:t>Mecha</w:t>
-      </w:r>
-      <w:r>
-        <w:rPr>
-          <w:rFonts w:ascii="Calibri" w:eastAsia="Calibri" w:hAnsi="Calibri" w:cs="Calibri"/>
-        </w:rPr>
-        <w:t>nics(</w:t>
+        <w:t>Mechanics(</w:t>
       </w:r>
       <w:proofErr w:type="spellStart"/>
       <w:proofErr w:type="gramEnd"/>
@@ -565,13 +568,7 @@
         <w:rPr>
           <w:rFonts w:ascii="Calibri" w:eastAsia="Calibri" w:hAnsi="Calibri" w:cs="Calibri"/>
         </w:rPr>
-        <w:t>-Various assets fo</w:t>
-      </w:r>
-      <w:r>
-        <w:rPr>
-          <w:rFonts w:ascii="Calibri" w:eastAsia="Calibri" w:hAnsi="Calibri" w:cs="Calibri"/>
-        </w:rPr>
-        <w:t>r each Area</w:t>
+        <w:t>-Various assets for each Area</w:t>
       </w:r>
     </w:p>
     <w:p>

</xml_diff>

<commit_message>
Trello afkortingen lijst added
</commit_message>
<xml_diff>
--- a/Planning/ConceptingTODOLIST.docx
+++ b/Planning/ConceptingTODOLIST.docx
@@ -19,6 +19,7 @@
       <w:r>
         <w:rPr>
           <w:rFonts w:ascii="Calibri" w:hAnsi="Calibri" w:cs="Calibri" w:eastAsia="Calibri"/>
+          <w:b/>
           <w:color w:val="auto"/>
           <w:spacing w:val="0"/>
           <w:position w:val="0"/>
@@ -536,31 +537,34 @@
         <w:jc w:val="left"/>
         <w:rPr>
           <w:rFonts w:ascii="Calibri" w:hAnsi="Calibri" w:cs="Calibri" w:eastAsia="Calibri"/>
-          <w:color w:val="auto"/>
-          <w:spacing w:val="0"/>
-          <w:position w:val="0"/>
-          <w:sz w:val="22"/>
-          <w:shd w:fill="auto" w:val="clear"/>
-        </w:rPr>
-      </w:pPr>
-    </w:p>
-    <w:p>
-      <w:pPr>
-        <w:spacing w:before="0" w:after="200" w:line="276"/>
-        <w:ind w:right="0" w:left="0" w:firstLine="0"/>
-        <w:jc w:val="left"/>
-        <w:rPr>
-          <w:rFonts w:ascii="Calibri" w:hAnsi="Calibri" w:cs="Calibri" w:eastAsia="Calibri"/>
-          <w:color w:val="auto"/>
-          <w:spacing w:val="0"/>
-          <w:position w:val="0"/>
-          <w:sz w:val="22"/>
-          <w:shd w:fill="auto" w:val="clear"/>
-        </w:rPr>
-      </w:pPr>
-      <w:r>
-        <w:rPr>
-          <w:rFonts w:ascii="Calibri" w:hAnsi="Calibri" w:cs="Calibri" w:eastAsia="Calibri"/>
+          <w:b/>
+          <w:color w:val="auto"/>
+          <w:spacing w:val="0"/>
+          <w:position w:val="0"/>
+          <w:sz w:val="22"/>
+          <w:shd w:fill="auto" w:val="clear"/>
+        </w:rPr>
+      </w:pPr>
+    </w:p>
+    <w:p>
+      <w:pPr>
+        <w:spacing w:before="0" w:after="200" w:line="276"/>
+        <w:ind w:right="0" w:left="0" w:firstLine="0"/>
+        <w:jc w:val="left"/>
+        <w:rPr>
+          <w:rFonts w:ascii="Calibri" w:hAnsi="Calibri" w:cs="Calibri" w:eastAsia="Calibri"/>
+          <w:b/>
+          <w:color w:val="auto"/>
+          <w:spacing w:val="0"/>
+          <w:position w:val="0"/>
+          <w:sz w:val="22"/>
+          <w:shd w:fill="auto" w:val="clear"/>
+        </w:rPr>
+      </w:pPr>
+      <w:r>
+        <w:rPr>
+          <w:rFonts w:ascii="Calibri" w:hAnsi="Calibri" w:cs="Calibri" w:eastAsia="Calibri"/>
+          <w:b/>
           <w:color w:val="auto"/>
           <w:spacing w:val="0"/>
           <w:position w:val="0"/>
@@ -856,6 +860,154 @@
           <w:shd w:fill="auto" w:val="clear"/>
         </w:rPr>
         <w:t xml:space="preserve">-UI (inventory, menus, map)</w:t>
+      </w:r>
+    </w:p>
+    <w:p>
+      <w:pPr>
+        <w:spacing w:before="0" w:after="200" w:line="276"/>
+        <w:ind w:right="0" w:left="0" w:firstLine="0"/>
+        <w:jc w:val="left"/>
+        <w:rPr>
+          <w:rFonts w:ascii="Calibri" w:hAnsi="Calibri" w:cs="Calibri" w:eastAsia="Calibri"/>
+          <w:b/>
+          <w:color w:val="auto"/>
+          <w:spacing w:val="0"/>
+          <w:position w:val="0"/>
+          <w:sz w:val="22"/>
+          <w:shd w:fill="auto" w:val="clear"/>
+        </w:rPr>
+      </w:pPr>
+    </w:p>
+    <w:p>
+      <w:pPr>
+        <w:spacing w:before="0" w:after="200" w:line="276"/>
+        <w:ind w:right="0" w:left="0" w:firstLine="0"/>
+        <w:jc w:val="left"/>
+        <w:rPr>
+          <w:rFonts w:ascii="Calibri" w:hAnsi="Calibri" w:cs="Calibri" w:eastAsia="Calibri"/>
+          <w:b/>
+          <w:color w:val="auto"/>
+          <w:spacing w:val="0"/>
+          <w:position w:val="0"/>
+          <w:sz w:val="22"/>
+          <w:shd w:fill="auto" w:val="clear"/>
+        </w:rPr>
+      </w:pPr>
+      <w:r>
+        <w:rPr>
+          <w:rFonts w:ascii="Calibri" w:hAnsi="Calibri" w:cs="Calibri" w:eastAsia="Calibri"/>
+          <w:b/>
+          <w:color w:val="auto"/>
+          <w:spacing w:val="0"/>
+          <w:position w:val="0"/>
+          <w:sz w:val="22"/>
+          <w:shd w:fill="auto" w:val="clear"/>
+        </w:rPr>
+        <w:t xml:space="preserve">MUSIC</w:t>
+      </w:r>
+    </w:p>
+    <w:p>
+      <w:pPr>
+        <w:spacing w:before="0" w:after="200" w:line="276"/>
+        <w:ind w:right="0" w:left="0" w:firstLine="0"/>
+        <w:jc w:val="left"/>
+        <w:rPr>
+          <w:rFonts w:ascii="Calibri" w:hAnsi="Calibri" w:cs="Calibri" w:eastAsia="Calibri"/>
+          <w:color w:val="auto"/>
+          <w:spacing w:val="0"/>
+          <w:position w:val="0"/>
+          <w:sz w:val="22"/>
+          <w:shd w:fill="auto" w:val="clear"/>
+        </w:rPr>
+      </w:pPr>
+      <w:r>
+        <w:rPr>
+          <w:rFonts w:ascii="Calibri" w:hAnsi="Calibri" w:cs="Calibri" w:eastAsia="Calibri"/>
+          <w:color w:val="auto"/>
+          <w:spacing w:val="0"/>
+          <w:position w:val="0"/>
+          <w:sz w:val="22"/>
+          <w:shd w:fill="auto" w:val="clear"/>
+        </w:rPr>
+        <w:t xml:space="preserve">-SFX</w:t>
+      </w:r>
+    </w:p>
+    <w:p>
+      <w:pPr>
+        <w:spacing w:before="0" w:after="200" w:line="276"/>
+        <w:ind w:right="0" w:left="0" w:firstLine="0"/>
+        <w:jc w:val="left"/>
+        <w:rPr>
+          <w:rFonts w:ascii="Calibri" w:hAnsi="Calibri" w:cs="Calibri" w:eastAsia="Calibri"/>
+          <w:color w:val="auto"/>
+          <w:spacing w:val="0"/>
+          <w:position w:val="0"/>
+          <w:sz w:val="22"/>
+          <w:shd w:fill="auto" w:val="clear"/>
+        </w:rPr>
+      </w:pPr>
+      <w:r>
+        <w:rPr>
+          <w:rFonts w:ascii="Calibri" w:hAnsi="Calibri" w:cs="Calibri" w:eastAsia="Calibri"/>
+          <w:color w:val="auto"/>
+          <w:spacing w:val="0"/>
+          <w:position w:val="0"/>
+          <w:sz w:val="22"/>
+          <w:shd w:fill="auto" w:val="clear"/>
+        </w:rPr>
+        <w:t xml:space="preserve">-BGM</w:t>
+      </w:r>
+    </w:p>
+    <w:p>
+      <w:pPr>
+        <w:spacing w:before="0" w:after="200" w:line="276"/>
+        <w:ind w:right="0" w:left="0" w:firstLine="0"/>
+        <w:jc w:val="left"/>
+        <w:rPr>
+          <w:rFonts w:ascii="Calibri" w:hAnsi="Calibri" w:cs="Calibri" w:eastAsia="Calibri"/>
+          <w:color w:val="auto"/>
+          <w:spacing w:val="0"/>
+          <w:position w:val="0"/>
+          <w:sz w:val="22"/>
+          <w:shd w:fill="auto" w:val="clear"/>
+        </w:rPr>
+      </w:pPr>
+      <w:r>
+        <w:rPr>
+          <w:rFonts w:ascii="Calibri" w:hAnsi="Calibri" w:cs="Calibri" w:eastAsia="Calibri"/>
+          <w:color w:val="auto"/>
+          <w:spacing w:val="0"/>
+          <w:position w:val="0"/>
+          <w:sz w:val="22"/>
+          <w:shd w:fill="auto" w:val="clear"/>
+        </w:rPr>
+        <w:t xml:space="preserve">-Menu music</w:t>
+      </w:r>
+    </w:p>
+    <w:p>
+      <w:pPr>
+        <w:spacing w:before="0" w:after="200" w:line="276"/>
+        <w:ind w:right="0" w:left="0" w:firstLine="0"/>
+        <w:jc w:val="left"/>
+        <w:rPr>
+          <w:rFonts w:ascii="Calibri" w:hAnsi="Calibri" w:cs="Calibri" w:eastAsia="Calibri"/>
+          <w:color w:val="auto"/>
+          <w:spacing w:val="0"/>
+          <w:position w:val="0"/>
+          <w:sz w:val="22"/>
+          <w:shd w:fill="auto" w:val="clear"/>
+        </w:rPr>
+      </w:pPr>
+      <w:r>
+        <w:rPr>
+          <w:rFonts w:ascii="Calibri" w:hAnsi="Calibri" w:cs="Calibri" w:eastAsia="Calibri"/>
+          <w:color w:val="auto"/>
+          <w:spacing w:val="0"/>
+          <w:position w:val="0"/>
+          <w:sz w:val="22"/>
+          <w:shd w:fill="auto" w:val="clear"/>
+        </w:rPr>
+        <w:t xml:space="preserve">-Credit music</w:t>
       </w:r>
     </w:p>
     <w:p>

</xml_diff>